<commit_message>
Added edit and delete to Task's routes
</commit_message>
<xml_diff>
--- a/Pruebas.docx
+++ b/Pruebas.docx
@@ -31,6 +31,7 @@
         <w:rPr>
           <w:b/>
           <w:bCs/>
+          <w:noProof/>
           <w:lang w:val="es-ES"/>
         </w:rPr>
         <w:drawing>
@@ -115,6 +116,7 @@
         <w:rPr>
           <w:b/>
           <w:bCs/>
+          <w:noProof/>
           <w:lang w:val="es-ES"/>
         </w:rPr>
         <w:drawing>
@@ -199,6 +201,7 @@
         <w:rPr>
           <w:b/>
           <w:bCs/>
+          <w:noProof/>
           <w:lang w:val="es-ES"/>
         </w:rPr>
         <w:drawing>
@@ -268,6 +271,7 @@
         <w:rPr>
           <w:b/>
           <w:bCs/>
+          <w:noProof/>
           <w:lang w:val="es-ES"/>
         </w:rPr>
         <w:drawing>
@@ -337,6 +341,7 @@
         <w:rPr>
           <w:b/>
           <w:bCs/>
+          <w:noProof/>
           <w:lang w:val="es-ES"/>
         </w:rPr>
         <w:drawing>
@@ -419,29 +424,22 @@
           <w:bCs/>
           <w:lang w:val="es-ES"/>
         </w:rPr>
-        <w:t>Registrar usuario nuevo_</w:t>
-      </w:r>
-      <w:r>
-        <w:rPr>
-          <w:b/>
-          <w:bCs/>
-          <w:lang w:val="es-ES"/>
-        </w:rPr>
-        <w:t>2</w:t>
-      </w:r>
-    </w:p>
-    <w:p>
-      <w:pPr>
-        <w:rPr>
-          <w:b/>
-          <w:bCs/>
-          <w:lang w:val="es-ES"/>
-        </w:rPr>
-      </w:pPr>
-      <w:r>
-        <w:rPr>
-          <w:b/>
-          <w:bCs/>
+        <w:t>Registrar usuario nuevo_2</w:t>
+      </w:r>
+    </w:p>
+    <w:p>
+      <w:pPr>
+        <w:rPr>
+          <w:b/>
+          <w:bCs/>
+          <w:lang w:val="es-ES"/>
+        </w:rPr>
+      </w:pPr>
+      <w:r>
+        <w:rPr>
+          <w:b/>
+          <w:bCs/>
+          <w:noProof/>
           <w:lang w:val="es-ES"/>
         </w:rPr>
         <w:drawing>
@@ -547,6 +545,7 @@
         <w:rPr>
           <w:b/>
           <w:bCs/>
+          <w:noProof/>
           <w:lang w:val="es-ES"/>
         </w:rPr>
         <w:drawing>
@@ -624,6 +623,7 @@
         <w:rPr>
           <w:b/>
           <w:bCs/>
+          <w:noProof/>
           <w:lang w:val="es-ES"/>
         </w:rPr>
         <w:drawing>
@@ -686,6 +686,7 @@
         <w:rPr>
           <w:b/>
           <w:bCs/>
+          <w:noProof/>
           <w:lang w:val="es-ES"/>
         </w:rPr>
         <w:drawing>
@@ -901,6 +902,7 @@
         <w:rPr>
           <w:b/>
           <w:bCs/>
+          <w:noProof/>
           <w:lang w:val="es-ES"/>
         </w:rPr>
         <w:drawing>
@@ -969,6 +971,7 @@
         <w:rPr>
           <w:b/>
           <w:bCs/>
+          <w:noProof/>
           <w:lang w:val="es-ES"/>
         </w:rPr>
         <w:drawing>
@@ -996,6 +999,239 @@
                     <a:xfrm>
                       <a:off x="0" y="0"/>
                       <a:ext cx="4418700" cy="4272799"/>
+                    </a:xfrm>
+                    <a:prstGeom prst="rect">
+                      <a:avLst/>
+                    </a:prstGeom>
+                  </pic:spPr>
+                </pic:pic>
+              </a:graphicData>
+            </a:graphic>
+          </wp:inline>
+        </w:drawing>
+      </w:r>
+    </w:p>
+    <w:p>
+      <w:pPr>
+        <w:rPr>
+          <w:b/>
+          <w:bCs/>
+          <w:lang w:val="es-ES"/>
+        </w:rPr>
+      </w:pPr>
+      <w:r>
+        <w:rPr>
+          <w:b/>
+          <w:bCs/>
+          <w:lang w:val="es-ES"/>
+        </w:rPr>
+        <w:lastRenderedPageBreak/>
+        <w:t>Editar tareas usuario_1</w:t>
+      </w:r>
+    </w:p>
+    <w:p>
+      <w:pPr>
+        <w:rPr>
+          <w:b/>
+          <w:bCs/>
+          <w:lang w:val="es-ES"/>
+        </w:rPr>
+      </w:pPr>
+      <w:r>
+        <w:rPr>
+          <w:b/>
+          <w:bCs/>
+          <w:lang w:val="es-ES"/>
+        </w:rPr>
+        <w:drawing>
+          <wp:inline distT="0" distB="0" distL="0" distR="0" wp14:anchorId="7E443710" wp14:editId="0C94B3B6">
+            <wp:extent cx="3269894" cy="4095830"/>
+            <wp:effectExtent l="0" t="0" r="6985" b="0"/>
+            <wp:docPr id="3" name="Imagen 3"/>
+            <wp:cNvGraphicFramePr>
+              <a:graphicFrameLocks xmlns:a="http://schemas.openxmlformats.org/drawingml/2006/main" noChangeAspect="1"/>
+            </wp:cNvGraphicFramePr>
+            <a:graphic xmlns:a="http://schemas.openxmlformats.org/drawingml/2006/main">
+              <a:graphicData uri="http://schemas.openxmlformats.org/drawingml/2006/picture">
+                <pic:pic xmlns:pic="http://schemas.openxmlformats.org/drawingml/2006/picture">
+                  <pic:nvPicPr>
+                    <pic:cNvPr id="1" name=""/>
+                    <pic:cNvPicPr/>
+                  </pic:nvPicPr>
+                  <pic:blipFill>
+                    <a:blip r:embed="rId15"/>
+                    <a:stretch>
+                      <a:fillRect/>
+                    </a:stretch>
+                  </pic:blipFill>
+                  <pic:spPr>
+                    <a:xfrm>
+                      <a:off x="0" y="0"/>
+                      <a:ext cx="3276818" cy="4104502"/>
+                    </a:xfrm>
+                    <a:prstGeom prst="rect">
+                      <a:avLst/>
+                    </a:prstGeom>
+                  </pic:spPr>
+                </pic:pic>
+              </a:graphicData>
+            </a:graphic>
+          </wp:inline>
+        </w:drawing>
+      </w:r>
+    </w:p>
+    <w:p>
+      <w:pPr>
+        <w:rPr>
+          <w:b/>
+          <w:bCs/>
+          <w:lang w:val="es-ES"/>
+        </w:rPr>
+      </w:pPr>
+      <w:r>
+        <w:rPr>
+          <w:b/>
+          <w:bCs/>
+          <w:lang w:val="es-ES"/>
+        </w:rPr>
+        <w:t>Eliminar tarea de Usuario_2</w:t>
+      </w:r>
+    </w:p>
+    <w:p>
+      <w:pPr>
+        <w:rPr>
+          <w:b/>
+          <w:bCs/>
+          <w:lang w:val="es-ES"/>
+        </w:rPr>
+      </w:pPr>
+      <w:r>
+        <w:rPr>
+          <w:b/>
+          <w:bCs/>
+          <w:lang w:val="es-ES"/>
+        </w:rPr>
+        <w:drawing>
+          <wp:inline distT="0" distB="0" distL="0" distR="0" wp14:anchorId="48351080" wp14:editId="6B9B7D45">
+            <wp:extent cx="3525926" cy="3245220"/>
+            <wp:effectExtent l="0" t="0" r="0" b="0"/>
+            <wp:docPr id="4" name="Imagen 4"/>
+            <wp:cNvGraphicFramePr>
+              <a:graphicFrameLocks xmlns:a="http://schemas.openxmlformats.org/drawingml/2006/main" noChangeAspect="1"/>
+            </wp:cNvGraphicFramePr>
+            <a:graphic xmlns:a="http://schemas.openxmlformats.org/drawingml/2006/main">
+              <a:graphicData uri="http://schemas.openxmlformats.org/drawingml/2006/picture">
+                <pic:pic xmlns:pic="http://schemas.openxmlformats.org/drawingml/2006/picture">
+                  <pic:nvPicPr>
+                    <pic:cNvPr id="1" name=""/>
+                    <pic:cNvPicPr/>
+                  </pic:nvPicPr>
+                  <pic:blipFill>
+                    <a:blip r:embed="rId16"/>
+                    <a:stretch>
+                      <a:fillRect/>
+                    </a:stretch>
+                  </pic:blipFill>
+                  <pic:spPr>
+                    <a:xfrm>
+                      <a:off x="0" y="0"/>
+                      <a:ext cx="3532959" cy="3251693"/>
+                    </a:xfrm>
+                    <a:prstGeom prst="rect">
+                      <a:avLst/>
+                    </a:prstGeom>
+                  </pic:spPr>
+                </pic:pic>
+              </a:graphicData>
+            </a:graphic>
+          </wp:inline>
+        </w:drawing>
+      </w:r>
+    </w:p>
+    <w:p>
+      <w:pPr>
+        <w:rPr>
+          <w:b/>
+          <w:bCs/>
+          <w:lang w:val="es-ES"/>
+        </w:rPr>
+      </w:pPr>
+    </w:p>
+    <w:p>
+      <w:pPr>
+        <w:rPr>
+          <w:b/>
+          <w:bCs/>
+          <w:lang w:val="es-ES"/>
+        </w:rPr>
+      </w:pPr>
+    </w:p>
+    <w:p>
+      <w:pPr>
+        <w:rPr>
+          <w:b/>
+          <w:bCs/>
+          <w:lang w:val="es-ES"/>
+        </w:rPr>
+      </w:pPr>
+    </w:p>
+    <w:p>
+      <w:pPr>
+        <w:rPr>
+          <w:b/>
+          <w:bCs/>
+          <w:lang w:val="es-ES"/>
+        </w:rPr>
+      </w:pPr>
+      <w:r>
+        <w:rPr>
+          <w:b/>
+          <w:bCs/>
+          <w:lang w:val="es-ES"/>
+        </w:rPr>
+        <w:lastRenderedPageBreak/>
+        <w:t>Listar tareas usuario_1</w:t>
+      </w:r>
+    </w:p>
+    <w:p>
+      <w:pPr>
+        <w:rPr>
+          <w:b/>
+          <w:bCs/>
+          <w:lang w:val="es-ES"/>
+        </w:rPr>
+      </w:pPr>
+      <w:r>
+        <w:rPr>
+          <w:b/>
+          <w:bCs/>
+          <w:lang w:val="es-ES"/>
+        </w:rPr>
+        <w:drawing>
+          <wp:inline distT="0" distB="0" distL="0" distR="0" wp14:anchorId="67299D60" wp14:editId="5033D8EA">
+            <wp:extent cx="3474720" cy="4142676"/>
+            <wp:effectExtent l="0" t="0" r="0" b="0"/>
+            <wp:docPr id="14" name="Imagen 14"/>
+            <wp:cNvGraphicFramePr>
+              <a:graphicFrameLocks xmlns:a="http://schemas.openxmlformats.org/drawingml/2006/main" noChangeAspect="1"/>
+            </wp:cNvGraphicFramePr>
+            <a:graphic xmlns:a="http://schemas.openxmlformats.org/drawingml/2006/main">
+              <a:graphicData uri="http://schemas.openxmlformats.org/drawingml/2006/picture">
+                <pic:pic xmlns:pic="http://schemas.openxmlformats.org/drawingml/2006/picture">
+                  <pic:nvPicPr>
+                    <pic:cNvPr id="1" name=""/>
+                    <pic:cNvPicPr/>
+                  </pic:nvPicPr>
+                  <pic:blipFill>
+                    <a:blip r:embed="rId17"/>
+                    <a:stretch>
+                      <a:fillRect/>
+                    </a:stretch>
+                  </pic:blipFill>
+                  <pic:spPr>
+                    <a:xfrm>
+                      <a:off x="0" y="0"/>
+                      <a:ext cx="3481359" cy="4150591"/>
                     </a:xfrm>
                     <a:prstGeom prst="rect">
                       <a:avLst/>

</xml_diff>